<commit_message>
Esercizi 1 e 2 completati
</commit_message>
<xml_diff>
--- a/src/main/resources/static/_Consegna esercizio.docx
+++ b/src/main/resources/static/_Consegna esercizio.docx
@@ -10,6 +10,7 @@
           <w:color w:val="1D1C1D"/>
           <w:sz w:val="23"/>
           <w:szCs w:val="23"/>
+          <w:u w:val="single"/>
           <w:shd w:val="clear" w:color="auto" w:fill="FFFFFF"/>
         </w:rPr>
       </w:pPr>
@@ -20,19 +21,14 @@
           <w:color w:val="1D1C1D"/>
           <w:sz w:val="23"/>
           <w:szCs w:val="23"/>
-          <w:shd w:val="clear" w:color="auto" w:fill="FFFFFF"/>
-        </w:rPr>
-        <w:t>Esercizio di oggi: Spring La Mia Pizzeria Relazioni</w:t>
-      </w:r>
-      <w:r>
-        <w:rPr>
-          <w:color w:val="1D1C1D"/>
-          <w:sz w:val="23"/>
-          <w:szCs w:val="23"/>
-        </w:rPr>
-        <w:br/>
-      </w:r>
-      <w:r>
+          <w:u w:val="single"/>
+          <w:shd w:val="clear" w:color="auto" w:fill="FFFFFF"/>
+        </w:rPr>
+        <w:t>GIORNO 1 – 22/02/2023</w:t>
+      </w:r>
+    </w:p>
+    <w:p>
+      <w:pPr>
         <w:rPr>
           <w:b/>
           <w:bCs/>
@@ -41,6 +37,35 @@
           <w:szCs w:val="23"/>
           <w:shd w:val="clear" w:color="auto" w:fill="FFFFFF"/>
         </w:rPr>
+      </w:pPr>
+      <w:r>
+        <w:rPr>
+          <w:b/>
+          <w:bCs/>
+          <w:color w:val="1D1C1D"/>
+          <w:sz w:val="23"/>
+          <w:szCs w:val="23"/>
+          <w:shd w:val="clear" w:color="auto" w:fill="FFFFFF"/>
+        </w:rPr>
+        <w:t>Esercizio di oggi: Spring La Mia Pizzeria Relazioni</w:t>
+      </w:r>
+      <w:r>
+        <w:rPr>
+          <w:color w:val="1D1C1D"/>
+          <w:sz w:val="23"/>
+          <w:szCs w:val="23"/>
+        </w:rPr>
+        <w:br/>
+      </w:r>
+      <w:r>
+        <w:rPr>
+          <w:b/>
+          <w:bCs/>
+          <w:color w:val="1D1C1D"/>
+          <w:sz w:val="23"/>
+          <w:szCs w:val="23"/>
+          <w:shd w:val="clear" w:color="auto" w:fill="FFFFFF"/>
+        </w:rPr>
         <w:t>nome repo: spring-la-mia-pizzeria-relazioni</w:t>
       </w:r>
     </w:p>
@@ -265,6 +290,14 @@
       </w:r>
     </w:p>
     <w:p>
+      <w:pPr>
+        <w:rPr>
+          <w:color w:val="1D1C1D"/>
+          <w:sz w:val="23"/>
+          <w:szCs w:val="23"/>
+          <w:shd w:val="clear" w:color="auto" w:fill="FFFFFF"/>
+        </w:rPr>
+      </w:pPr>
       <w:r>
         <w:rPr>
           <w:color w:val="1D1C1D"/>
@@ -273,6 +306,270 @@
           <w:shd w:val="clear" w:color="auto" w:fill="FFFFFF"/>
         </w:rPr>
         <w:t>Buon lavoro!!</w:t>
+      </w:r>
+    </w:p>
+    <w:p>
+      <w:pPr>
+        <w:rPr>
+          <w:color w:val="1D1C1D"/>
+          <w:sz w:val="23"/>
+          <w:szCs w:val="23"/>
+          <w:shd w:val="clear" w:color="auto" w:fill="FFFFFF"/>
+        </w:rPr>
+      </w:pPr>
+    </w:p>
+    <w:p>
+      <w:pPr>
+        <w:rPr>
+          <w:b/>
+          <w:bCs/>
+          <w:color w:val="1D1C1D"/>
+          <w:sz w:val="23"/>
+          <w:szCs w:val="23"/>
+          <w:u w:val="single"/>
+          <w:shd w:val="clear" w:color="auto" w:fill="FFFFFF"/>
+        </w:rPr>
+      </w:pPr>
+      <w:r>
+        <w:rPr>
+          <w:b/>
+          <w:bCs/>
+          <w:color w:val="1D1C1D"/>
+          <w:sz w:val="23"/>
+          <w:szCs w:val="23"/>
+          <w:u w:val="single"/>
+          <w:shd w:val="clear" w:color="auto" w:fill="FFFFFF"/>
+        </w:rPr>
+        <w:t>GIORNO 2 – 23/02/2023</w:t>
+      </w:r>
+    </w:p>
+    <w:p>
+      <w:pPr>
+        <w:rPr>
+          <w:b/>
+          <w:bCs/>
+          <w:color w:val="1D1C1D"/>
+          <w:sz w:val="23"/>
+          <w:szCs w:val="23"/>
+          <w:shd w:val="clear" w:color="auto" w:fill="FFFFFF"/>
+        </w:rPr>
+      </w:pPr>
+      <w:r>
+        <w:rPr>
+          <w:b/>
+          <w:bCs/>
+          <w:color w:val="1D1C1D"/>
+          <w:sz w:val="23"/>
+          <w:szCs w:val="23"/>
+          <w:shd w:val="clear" w:color="auto" w:fill="FFFFFF"/>
+        </w:rPr>
+        <w:t>Esercizio di oggi: Spring La Mia Pizzeria Relazioni</w:t>
+      </w:r>
+      <w:r>
+        <w:rPr>
+          <w:color w:val="1D1C1D"/>
+          <w:sz w:val="23"/>
+          <w:szCs w:val="23"/>
+        </w:rPr>
+        <w:br/>
+      </w:r>
+      <w:r>
+        <w:rPr>
+          <w:b/>
+          <w:bCs/>
+          <w:color w:val="1D1C1D"/>
+          <w:sz w:val="23"/>
+          <w:szCs w:val="23"/>
+          <w:shd w:val="clear" w:color="auto" w:fill="FFFFFF"/>
+        </w:rPr>
+        <w:t>nome repo: spring-la-mia-pizzeria-relazioni</w:t>
+      </w:r>
+    </w:p>
+    <w:p>
+      <w:pPr>
+        <w:rPr>
+          <w:color w:val="1D1C1D"/>
+          <w:sz w:val="23"/>
+          <w:szCs w:val="23"/>
+          <w:shd w:val="clear" w:color="auto" w:fill="FFFFFF"/>
+        </w:rPr>
+      </w:pPr>
+      <w:r>
+        <w:rPr>
+          <w:color w:val="1D1C1D"/>
+          <w:sz w:val="23"/>
+          <w:szCs w:val="23"/>
+          <w:shd w:val="clear" w:color="auto" w:fill="FFFFFF"/>
+        </w:rPr>
+        <w:t>IMPORTANTE: Continuiamo l’esercizio del giorno precedente. Stessa repo.</w:t>
+      </w:r>
+    </w:p>
+    <w:p>
+      <w:pPr>
+        <w:rPr>
+          <w:color w:val="1D1C1D"/>
+          <w:sz w:val="23"/>
+          <w:szCs w:val="23"/>
+          <w:shd w:val="clear" w:color="auto" w:fill="FFFFFF"/>
+        </w:rPr>
+      </w:pPr>
+      <w:r>
+        <w:rPr>
+          <w:color w:val="1D1C1D"/>
+          <w:sz w:val="23"/>
+          <w:szCs w:val="23"/>
+          <w:shd w:val="clear" w:color="auto" w:fill="FFFFFF"/>
+        </w:rPr>
+        <w:t>Ciao ragazzi,</w:t>
+      </w:r>
+      <w:r>
+        <w:rPr>
+          <w:color w:val="1D1C1D"/>
+          <w:sz w:val="23"/>
+          <w:szCs w:val="23"/>
+        </w:rPr>
+        <w:br/>
+      </w:r>
+      <w:r>
+        <w:rPr>
+          <w:color w:val="1D1C1D"/>
+          <w:sz w:val="23"/>
+          <w:szCs w:val="23"/>
+          <w:shd w:val="clear" w:color="auto" w:fill="FFFFFF"/>
+        </w:rPr>
+        <w:t>nuovo pezzettino per la nostra pizzeria : gli ingredienti!</w:t>
+      </w:r>
+    </w:p>
+    <w:p>
+      <w:pPr>
+        <w:rPr>
+          <w:color w:val="1D1C1D"/>
+          <w:sz w:val="23"/>
+          <w:szCs w:val="23"/>
+          <w:shd w:val="clear" w:color="auto" w:fill="FFFFFF"/>
+        </w:rPr>
+      </w:pPr>
+      <w:r>
+        <w:rPr>
+          <w:color w:val="1D1C1D"/>
+          <w:sz w:val="23"/>
+          <w:szCs w:val="23"/>
+          <w:shd w:val="clear" w:color="auto" w:fill="FFFFFF"/>
+        </w:rPr>
+        <w:t>Ogni pizza può avere più ingredienti, e ogni ingrediente può essere collegato a più pizze.</w:t>
+      </w:r>
+    </w:p>
+    <w:p>
+      <w:pPr>
+        <w:rPr>
+          <w:color w:val="1D1C1D"/>
+          <w:sz w:val="23"/>
+          <w:szCs w:val="23"/>
+          <w:shd w:val="clear" w:color="auto" w:fill="FFFFFF"/>
+        </w:rPr>
+      </w:pPr>
+      <w:r>
+        <w:rPr>
+          <w:color w:val="1D1C1D"/>
+          <w:sz w:val="23"/>
+          <w:szCs w:val="23"/>
+          <w:shd w:val="clear" w:color="auto" w:fill="FFFFFF"/>
+        </w:rPr>
+        <w:t>Prevediamo quindi una pagina per mostrare l’elenco di tutti gli ingredienti che utilizziamo nella nostra pizzeria che permetta anche di crearne di nuovi (e di cancellarli).</w:t>
+      </w:r>
+    </w:p>
+    <w:p>
+      <w:pPr>
+        <w:rPr>
+          <w:color w:val="1D1C1D"/>
+          <w:sz w:val="23"/>
+          <w:szCs w:val="23"/>
+          <w:shd w:val="clear" w:color="auto" w:fill="FFFFFF"/>
+        </w:rPr>
+      </w:pPr>
+      <w:r>
+        <w:rPr>
+          <w:color w:val="1D1C1D"/>
+          <w:sz w:val="23"/>
+          <w:szCs w:val="23"/>
+          <w:shd w:val="clear" w:color="auto" w:fill="FFFFFF"/>
+        </w:rPr>
+        <w:t>Nella pagina di creazione (e modifica) della singola pizza dobbiamo dare la possibilità di collegare uno o più ingredienti.</w:t>
+      </w:r>
+    </w:p>
+    <w:p>
+      <w:pPr>
+        <w:rPr>
+          <w:b/>
+          <w:bCs/>
+          <w:u w:val="single"/>
+        </w:rPr>
+      </w:pPr>
+      <w:r>
+        <w:rPr>
+          <w:color w:val="1D1C1D"/>
+          <w:sz w:val="23"/>
+          <w:szCs w:val="23"/>
+          <w:shd w:val="clear" w:color="auto" w:fill="FFFFFF"/>
+        </w:rPr>
+        <w:t>Buon lavoro!! </w:t>
+      </w:r>
+      <w:r>
+        <w:rPr>
+          <w:noProof/>
+          <w:color w:val="1D1C1D"/>
+          <w:sz w:val="23"/>
+          <w:szCs w:val="23"/>
+          <w:shd w:val="clear" w:color="auto" w:fill="FFFFFF"/>
+        </w:rPr>
+        <w:drawing>
+          <wp:inline distT="0" distB="0" distL="0" distR="0" wp14:anchorId="48109A55" wp14:editId="1F452153">
+            <wp:extent cx="211455" cy="211455"/>
+            <wp:effectExtent l="0" t="0" r="0" b="0"/>
+            <wp:docPr id="1" name="Immagine 1" descr=":faccia_leggermente_sorridente:"/>
+            <wp:cNvGraphicFramePr>
+              <a:graphicFrameLocks xmlns:a="http://schemas.openxmlformats.org/drawingml/2006/main" noChangeAspect="1"/>
+            </wp:cNvGraphicFramePr>
+            <a:graphic xmlns:a="http://schemas.openxmlformats.org/drawingml/2006/main">
+              <a:graphicData uri="http://schemas.openxmlformats.org/drawingml/2006/picture">
+                <pic:pic xmlns:pic="http://schemas.openxmlformats.org/drawingml/2006/picture">
+                  <pic:nvPicPr>
+                    <pic:cNvPr id="0" name="Picture 1" descr=":faccia_leggermente_sorridente:"/>
+                    <pic:cNvPicPr>
+                      <a:picLocks noChangeAspect="1" noChangeArrowheads="1"/>
+                    </pic:cNvPicPr>
+                  </pic:nvPicPr>
+                  <pic:blipFill>
+                    <a:blip r:embed="rId4">
+                      <a:extLst>
+                        <a:ext uri="{28A0092B-C50C-407E-A947-70E740481C1C}">
+                          <a14:useLocalDpi xmlns:a14="http://schemas.microsoft.com/office/drawing/2010/main" val="0"/>
+                        </a:ext>
+                      </a:extLst>
+                    </a:blip>
+                    <a:srcRect/>
+                    <a:stretch>
+                      <a:fillRect/>
+                    </a:stretch>
+                  </pic:blipFill>
+                  <pic:spPr bwMode="auto">
+                    <a:xfrm>
+                      <a:off x="0" y="0"/>
+                      <a:ext cx="211455" cy="211455"/>
+                    </a:xfrm>
+                    <a:prstGeom prst="rect">
+                      <a:avLst/>
+                    </a:prstGeom>
+                    <a:noFill/>
+                    <a:ln>
+                      <a:noFill/>
+                    </a:ln>
+                  </pic:spPr>
+                </pic:pic>
+              </a:graphicData>
+            </a:graphic>
+          </wp:inline>
+        </w:drawing>
       </w:r>
     </w:p>
     <w:sectPr>

</xml_diff>